<commit_message>
Added the what question
</commit_message>
<xml_diff>
--- a/Senior_Project/Milestone_2/Game Master Tool Kit.docx
+++ b/Senior_Project/Milestone_2/Game Master Tool Kit.docx
@@ -18,6 +18,11 @@
     <w:p>
       <w:r>
         <w:t>Why should we do it: To assist and stream line improve doing a game session.</w:t>
+      </w:r>
+    </w:p>
+    <w:p>
+      <w:r>
+        <w:t>What will be new about it: map/town/word generation with balanced encounters included for a range of parties.</w:t>
       </w:r>
       <w:bookmarkStart w:id="0" w:name="_GoBack"/>
       <w:bookmarkEnd w:id="0"/>

</xml_diff>

<commit_message>
edited the document of tool kit
</commit_message>
<xml_diff>
--- a/Senior_Project/Milestone_2/Game Master Tool Kit.docx
+++ b/Senior_Project/Milestone_2/Game Master Tool Kit.docx
@@ -17,20 +17,160 @@
     </w:p>
     <w:p>
       <w:r>
-        <w:t>Why should we do it: To assist and stream line improve doing a game session.</w:t>
-      </w:r>
-    </w:p>
-    <w:p>
-      <w:r>
-        <w:t>What will be new about it: map/town/word generation with balanced encounters included for a range of parties.</w:t>
-      </w:r>
-      <w:bookmarkStart w:id="0" w:name="_GoBack"/>
-      <w:bookmarkEnd w:id="0"/>
+        <w:t>Why should we do it?</w:t>
+      </w:r>
+    </w:p>
+    <w:p>
+      <w:pPr>
+        <w:ind w:firstLine="720"/>
+      </w:pPr>
+      <w:r>
+        <w:t xml:space="preserve"> To assist and streamline improve doing a game session.</w:t>
+      </w:r>
+    </w:p>
+    <w:p>
+      <w:r>
+        <w:t xml:space="preserve">What will be new about it? </w:t>
+      </w:r>
+    </w:p>
+    <w:p>
+      <w:r>
+        <w:tab/>
+        <w:t xml:space="preserve">Map, town, and world generator with balanced encounters included for a range of parties. </w:t>
+      </w:r>
+    </w:p>
+    <w:p>
+      <w:r>
+        <w:t>API’s:</w:t>
+      </w:r>
+    </w:p>
+    <w:p>
+      <w:r>
+        <w:tab/>
+      </w:r>
+      <w:hyperlink r:id="rId4" w:anchor="examples" w:tgtFrame="_blank" w:history="1">
+        <w:r>
+          <w:t>https://github.com/MattMcFarland/rot-web-api#examples</w:t>
+        </w:r>
+      </w:hyperlink>
+    </w:p>
+    <w:p>
+      <w:r>
+        <w:tab/>
+      </w:r>
+      <w:hyperlink r:id="rId5" w:tgtFrame="_blank" w:history="1">
+        <w:r>
+          <w:t>https://formulae.brew.sh/cask/fantasy-map-generator</w:t>
+        </w:r>
+      </w:hyperlink>
+    </w:p>
+    <w:p>
+      <w:r>
+        <w:t>Algorithm:</w:t>
+      </w:r>
+    </w:p>
+    <w:p>
+      <w:r>
+        <w:tab/>
+        <w:t>X = Total Monster XP</w:t>
+      </w:r>
+    </w:p>
+    <w:p>
+      <w:r>
+        <w:tab/>
+        <w:t>Z = Multimonster multiplier</w:t>
+      </w:r>
+    </w:p>
+    <w:p>
+      <w:r>
+        <w:tab/>
+        <w:t>P = Party encounter Xp</w:t>
+      </w:r>
+    </w:p>
+    <w:p>
+      <w:r>
+        <w:tab/>
+        <w:t xml:space="preserve">When(Z) </w:t>
+      </w:r>
+    </w:p>
+    <w:p>
+      <w:r>
+        <w:tab/>
+      </w:r>
+      <w:r>
+        <w:tab/>
+        <w:t>1 -&gt; 1</w:t>
+      </w:r>
+    </w:p>
+    <w:p>
+      <w:r>
+        <w:tab/>
+      </w:r>
+      <w:r>
+        <w:tab/>
+        <w:t>2 -&gt; 1.5</w:t>
+      </w:r>
+    </w:p>
+    <w:p>
+      <w:r>
+        <w:tab/>
+      </w:r>
+      <w:r>
+        <w:tab/>
+        <w:t>3-6 -&gt; 2</w:t>
+      </w:r>
+    </w:p>
+    <w:p>
+      <w:r>
+        <w:tab/>
+      </w:r>
+      <w:r>
+        <w:tab/>
+        <w:t>7-10 -&gt; 2.5</w:t>
+      </w:r>
+    </w:p>
+    <w:p>
+      <w:r>
+        <w:tab/>
+      </w:r>
+      <w:r>
+        <w:tab/>
+        <w:t>11-14 -&gt; 3</w:t>
+      </w:r>
+    </w:p>
+    <w:p>
+      <w:r>
+        <w:tab/>
+      </w:r>
+      <w:r>
+        <w:tab/>
+        <w:t>Else -&gt; 4</w:t>
+      </w:r>
+    </w:p>
+    <w:p>
+      <w:r>
+        <w:tab/>
+        <w:t>Y = P – (X*Z)</w:t>
+      </w:r>
+    </w:p>
+    <w:p>
+      <w:r>
+        <w:tab/>
+        <w:t>PDeadly = 36x^2 – 99x + 163</w:t>
+      </w:r>
+    </w:p>
+    <w:p>
+      <w:r>
+        <w:tab/>
+        <w:t xml:space="preserve">PNormal = 17x^2 -59x + 92 </w:t>
+      </w:r>
     </w:p>
     <w:p>
       <w:pPr>
         <w:jc w:val="center"/>
       </w:pPr>
+      <w:bookmarkStart w:id="0" w:name="_GoBack"/>
+      <w:bookmarkEnd w:id="0"/>
     </w:p>
     <w:sectPr>
       <w:pgSz w:w="12240" w:h="15840"/>

</xml_diff>

<commit_message>
Added difficulty to both project ideas.
</commit_message>
<xml_diff>
--- a/Senior_Project/Milestone_2/Game Master Tool Kit.docx
+++ b/Senior_Project/Milestone_2/Game Master Tool Kit.docx
@@ -78,14 +78,27 @@
     <w:p>
       <w:r>
         <w:tab/>
-        <w:t>Z = Multimonster multiplier</w:t>
-      </w:r>
-    </w:p>
-    <w:p>
-      <w:r>
-        <w:tab/>
-        <w:t>P = Party encounter Xp</w:t>
-      </w:r>
+        <w:t xml:space="preserve">Z = </w:t>
+      </w:r>
+      <w:proofErr w:type="spellStart"/>
+      <w:r>
+        <w:t>Multimonster</w:t>
+      </w:r>
+      <w:proofErr w:type="spellEnd"/>
+      <w:r>
+        <w:t xml:space="preserve"> multiplier</w:t>
+      </w:r>
+    </w:p>
+    <w:p>
+      <w:r>
+        <w:tab/>
+        <w:t xml:space="preserve">P = Party encounter </w:t>
+      </w:r>
+      <w:proofErr w:type="spellStart"/>
+      <w:r>
+        <w:t>Xp</w:t>
+      </w:r>
+      <w:proofErr w:type="spellEnd"/>
     </w:p>
     <w:p>
       <w:r>
@@ -156,21 +169,43 @@
     <w:p>
       <w:r>
         <w:tab/>
-        <w:t>PDeadly = 36x^2 – 99x + 163</w:t>
-      </w:r>
-    </w:p>
-    <w:p>
-      <w:r>
-        <w:tab/>
-        <w:t xml:space="preserve">PNormal = 17x^2 -59x + 92 </w:t>
+      </w:r>
+      <w:proofErr w:type="spellStart"/>
+      <w:r>
+        <w:t>PDeadly</w:t>
+      </w:r>
+      <w:proofErr w:type="spellEnd"/>
+      <w:r>
+        <w:t xml:space="preserve"> = 36x^2 – 99x + 163</w:t>
+      </w:r>
+    </w:p>
+    <w:p>
+      <w:r>
+        <w:tab/>
+      </w:r>
+      <w:proofErr w:type="spellStart"/>
+      <w:r>
+        <w:t>PNormal</w:t>
+      </w:r>
+      <w:proofErr w:type="spellEnd"/>
+      <w:r>
+        <w:t xml:space="preserve"> = 17x^2 -59x + 92 </w:t>
       </w:r>
     </w:p>
     <w:p>
       <w:pPr>
         <w:jc w:val="center"/>
       </w:pPr>
+    </w:p>
+    <w:p>
+      <w:r>
+        <w:t>Difficulty:</w:t>
+      </w:r>
       <w:bookmarkStart w:id="0" w:name="_GoBack"/>
       <w:bookmarkEnd w:id="0"/>
+      <w:r>
+        <w:t xml:space="preserve"> 7</w:t>
+      </w:r>
     </w:p>
     <w:sectPr>
       <w:pgSz w:w="12240" w:h="15840"/>

</xml_diff>